<commit_message>
Edited paper, began responses to reviewers
</commit_message>
<xml_diff>
--- a/Symposium Files/SNAME-OS-2022-MS-11-Final_vjf3.docx
+++ b/Symposium Files/SNAME-OS-2022-MS-11-Final_vjf3.docx
@@ -1001,27 +1001,14 @@
       <w:r>
         <w:t xml:space="preserve">Table </w:t>
       </w:r>
-      <w:r>
-        <w:fldChar w:fldCharType="begin"/>
-      </w:r>
-      <w:r>
-        <w:instrText xml:space="preserve"> SEQ Table \* ARABIC </w:instrText>
-      </w:r>
-      <w:r>
-        <w:fldChar w:fldCharType="separate"/>
-      </w:r>
-      <w:r>
-        <w:rPr>
-          <w:noProof/>
-        </w:rPr>
-        <w:t>1</w:t>
-      </w:r>
-      <w:r>
-        <w:rPr>
-          <w:noProof/>
-        </w:rPr>
-        <w:fldChar w:fldCharType="end"/>
-      </w:r>
+      <w:fldSimple w:instr=" SEQ Table \* ARABIC ">
+        <w:r>
+          <w:rPr>
+            <w:noProof/>
+          </w:rPr>
+          <w:t>1</w:t>
+        </w:r>
+      </w:fldSimple>
       <w:bookmarkEnd w:id="26"/>
       <w:r>
         <w:t>: Inputs to Neural Network Model</w:t>
@@ -1424,27 +1411,14 @@
       <w:r>
         <w:t xml:space="preserve">Figure </w:t>
       </w:r>
-      <w:r>
-        <w:fldChar w:fldCharType="begin"/>
-      </w:r>
-      <w:r>
-        <w:instrText xml:space="preserve"> SEQ Figure \* ARABIC </w:instrText>
-      </w:r>
-      <w:r>
-        <w:fldChar w:fldCharType="separate"/>
-      </w:r>
-      <w:r>
-        <w:rPr>
-          <w:noProof/>
-        </w:rPr>
-        <w:t>1</w:t>
-      </w:r>
-      <w:r>
-        <w:rPr>
-          <w:noProof/>
-        </w:rPr>
-        <w:fldChar w:fldCharType="end"/>
-      </w:r>
+      <w:fldSimple w:instr=" SEQ Figure \* ARABIC ">
+        <w:r>
+          <w:rPr>
+            <w:noProof/>
+          </w:rPr>
+          <w:t>1</w:t>
+        </w:r>
+      </w:fldSimple>
       <w:bookmarkEnd w:id="39"/>
       <w:r>
         <w:t xml:space="preserve">: </w:t>
@@ -3909,27 +3883,14 @@
       <w:r>
         <w:t xml:space="preserve">Table </w:t>
       </w:r>
-      <w:r>
-        <w:fldChar w:fldCharType="begin"/>
-      </w:r>
-      <w:r>
-        <w:instrText xml:space="preserve"> SEQ Table \* ARABIC </w:instrText>
-      </w:r>
-      <w:r>
-        <w:fldChar w:fldCharType="separate"/>
-      </w:r>
-      <w:r>
-        <w:rPr>
-          <w:noProof/>
-        </w:rPr>
-        <w:t>2</w:t>
-      </w:r>
-      <w:r>
-        <w:rPr>
-          <w:noProof/>
-        </w:rPr>
-        <w:fldChar w:fldCharType="end"/>
-      </w:r>
+      <w:fldSimple w:instr=" SEQ Table \* ARABIC ">
+        <w:r>
+          <w:rPr>
+            <w:noProof/>
+          </w:rPr>
+          <w:t>2</w:t>
+        </w:r>
+      </w:fldSimple>
       <w:bookmarkEnd w:id="174"/>
       <w:r>
         <w:t>: R-</w:t>
@@ -6549,14 +6510,27 @@
             <w:r>
               <w:t xml:space="preserve">Figure </w:t>
             </w:r>
-            <w:fldSimple w:instr=" SEQ Figure \* ARABIC ">
-              <w:r>
-                <w:rPr>
-                  <w:noProof/>
-                </w:rPr>
-                <w:t>2</w:t>
-              </w:r>
-            </w:fldSimple>
+            <w:r>
+              <w:fldChar w:fldCharType="begin"/>
+            </w:r>
+            <w:r>
+              <w:instrText xml:space="preserve"> SEQ Figure \* ARABIC </w:instrText>
+            </w:r>
+            <w:r>
+              <w:fldChar w:fldCharType="separate"/>
+            </w:r>
+            <w:r>
+              <w:rPr>
+                <w:noProof/>
+              </w:rPr>
+              <w:t>2</w:t>
+            </w:r>
+            <w:r>
+              <w:rPr>
+                <w:noProof/>
+              </w:rPr>
+              <w:fldChar w:fldCharType="end"/>
+            </w:r>
             <w:bookmarkEnd w:id="305"/>
             <w:r>
               <w:t>: Results of Neural Network Architecture Parametric Study. Increasing the neuron count does not necessarily improve the model accuracy beyond about 10</w:t>
@@ -6609,27 +6583,40 @@
               <w:pStyle w:val="Caption"/>
               <w:jc w:val="center"/>
             </w:pPr>
-            <w:bookmarkStart w:id="306" w:name="_Ref96159771"/>
-            <w:bookmarkStart w:id="307" w:name="_Ref96159776"/>
+            <w:bookmarkStart w:id="306" w:name="_Ref96159776"/>
+            <w:bookmarkStart w:id="307" w:name="_Ref96159771"/>
             <w:r>
               <w:t xml:space="preserve">Figure </w:t>
             </w:r>
-            <w:fldSimple w:instr=" SEQ Figure \* ARABIC ">
-              <w:r>
-                <w:rPr>
-                  <w:noProof/>
-                </w:rPr>
-                <w:t>3</w:t>
-              </w:r>
-            </w:fldSimple>
-            <w:bookmarkEnd w:id="307"/>
+            <w:r>
+              <w:fldChar w:fldCharType="begin"/>
+            </w:r>
+            <w:r>
+              <w:instrText xml:space="preserve"> SEQ Figure \* ARABIC </w:instrText>
+            </w:r>
+            <w:r>
+              <w:fldChar w:fldCharType="separate"/>
+            </w:r>
+            <w:r>
+              <w:rPr>
+                <w:noProof/>
+              </w:rPr>
+              <w:t>3</w:t>
+            </w:r>
+            <w:r>
+              <w:rPr>
+                <w:noProof/>
+              </w:rPr>
+              <w:fldChar w:fldCharType="end"/>
+            </w:r>
+            <w:bookmarkEnd w:id="306"/>
             <w:r>
               <w:t xml:space="preserve">: </w:t>
             </w:r>
             <w:r>
               <w:t>Results of Neural Network Architecture Parametric Study. The Akaike Information Criteria (AIC) is used to compare the relative goodness of fit between different models.</w:t>
             </w:r>
-            <w:bookmarkEnd w:id="306"/>
+            <w:bookmarkEnd w:id="307"/>
           </w:p>
           <w:p>
             <w:pPr>
@@ -6657,30 +6644,14 @@
       <w:r>
         <w:t xml:space="preserve">Table </w:t>
       </w:r>
-      <w:r>
-        <w:fldChar w:fldCharType="begin"/>
-      </w:r>
-      <w:r>
-        <w:instrText xml:space="preserve"> SEQ Table \* AR</w:instrText>
-      </w:r>
-      <w:r>
-        <w:instrText xml:space="preserve">ABIC </w:instrText>
-      </w:r>
-      <w:r>
-        <w:fldChar w:fldCharType="separate"/>
-      </w:r>
-      <w:r>
-        <w:rPr>
-          <w:noProof/>
-        </w:rPr>
-        <w:t>3</w:t>
-      </w:r>
-      <w:r>
-        <w:rPr>
-          <w:noProof/>
-        </w:rPr>
-        <w:fldChar w:fldCharType="end"/>
-      </w:r>
+      <w:fldSimple w:instr=" SEQ Table \* ARABIC ">
+        <w:r>
+          <w:rPr>
+            <w:noProof/>
+          </w:rPr>
+          <w:t>3</w:t>
+        </w:r>
+      </w:fldSimple>
       <w:bookmarkEnd w:id="308"/>
       <w:r>
         <w:t>: Selected Neural Network Architecture</w:t>
@@ -6881,14 +6852,27 @@
       <w:r>
         <w:t xml:space="preserve">Table </w:t>
       </w:r>
-      <w:fldSimple w:instr=" SEQ Table \* ARABIC ">
-        <w:r>
-          <w:rPr>
-            <w:noProof/>
-          </w:rPr>
-          <w:t>4</w:t>
-        </w:r>
-      </w:fldSimple>
+      <w:r>
+        <w:fldChar w:fldCharType="begin"/>
+      </w:r>
+      <w:r>
+        <w:instrText xml:space="preserve"> SEQ Table \* ARABIC </w:instrText>
+      </w:r>
+      <w:r>
+        <w:fldChar w:fldCharType="separate"/>
+      </w:r>
+      <w:r>
+        <w:rPr>
+          <w:noProof/>
+        </w:rPr>
+        <w:t>4</w:t>
+      </w:r>
+      <w:r>
+        <w:rPr>
+          <w:noProof/>
+        </w:rPr>
+        <w:fldChar w:fldCharType="end"/>
+      </w:r>
       <w:bookmarkEnd w:id="312"/>
       <w:r>
         <w:t>: Hyperparameters of the Neural Network.</w:t>
@@ -7206,27 +7190,14 @@
             <w:r>
               <w:t xml:space="preserve">Figure </w:t>
             </w:r>
-            <w:r>
-              <w:fldChar w:fldCharType="begin"/>
-            </w:r>
-            <w:r>
-              <w:instrText xml:space="preserve"> SEQ Figure \* ARABIC </w:instrText>
-            </w:r>
-            <w:r>
-              <w:fldChar w:fldCharType="separate"/>
-            </w:r>
-            <w:r>
-              <w:rPr>
-                <w:noProof/>
-              </w:rPr>
-              <w:t>4</w:t>
-            </w:r>
-            <w:r>
-              <w:rPr>
-                <w:noProof/>
-              </w:rPr>
-              <w:fldChar w:fldCharType="end"/>
-            </w:r>
+            <w:fldSimple w:instr=" SEQ Figure \* ARABIC ">
+              <w:r>
+                <w:rPr>
+                  <w:noProof/>
+                </w:rPr>
+                <w:t>4</w:t>
+              </w:r>
+            </w:fldSimple>
             <w:bookmarkEnd w:id="317"/>
             <w:r>
               <w:t>: Model Loss During Training Progression</w:t>
@@ -7318,27 +7289,14 @@
             <w:r>
               <w:t xml:space="preserve">Figure </w:t>
             </w:r>
-            <w:r>
-              <w:fldChar w:fldCharType="begin"/>
-            </w:r>
-            <w:r>
-              <w:instrText xml:space="preserve"> SEQ Figure \* ARABIC </w:instrText>
-            </w:r>
-            <w:r>
-              <w:fldChar w:fldCharType="separate"/>
-            </w:r>
-            <w:r>
-              <w:rPr>
-                <w:noProof/>
-              </w:rPr>
-              <w:t>5</w:t>
-            </w:r>
-            <w:r>
-              <w:rPr>
-                <w:noProof/>
-              </w:rPr>
-              <w:fldChar w:fldCharType="end"/>
-            </w:r>
+            <w:fldSimple w:instr=" SEQ Figure \* ARABIC ">
+              <w:r>
+                <w:rPr>
+                  <w:noProof/>
+                </w:rPr>
+                <w:t>5</w:t>
+              </w:r>
+            </w:fldSimple>
             <w:bookmarkEnd w:id="318"/>
             <w:r>
               <w:t>: True Values</w:t>
@@ -7862,27 +7820,14 @@
       <w:r>
         <w:t xml:space="preserve">Figure </w:t>
       </w:r>
-      <w:r>
-        <w:fldChar w:fldCharType="begin"/>
-      </w:r>
-      <w:r>
-        <w:instrText xml:space="preserve"> SEQ Figure \* ARABIC </w:instrText>
-      </w:r>
-      <w:r>
-        <w:fldChar w:fldCharType="separate"/>
-      </w:r>
-      <w:r>
-        <w:rPr>
-          <w:noProof/>
-        </w:rPr>
-        <w:t>6</w:t>
-      </w:r>
-      <w:r>
-        <w:rPr>
-          <w:noProof/>
-        </w:rPr>
-        <w:fldChar w:fldCharType="end"/>
-      </w:r>
+      <w:fldSimple w:instr=" SEQ Figure \* ARABIC ">
+        <w:r>
+          <w:rPr>
+            <w:noProof/>
+          </w:rPr>
+          <w:t>6</w:t>
+        </w:r>
+      </w:fldSimple>
       <w:bookmarkEnd w:id="350"/>
       <w:r>
         <w:t>: Predicted RAO Values</w:t>
@@ -8536,27 +8481,14 @@
       <w:r>
         <w:t xml:space="preserve">Figure </w:t>
       </w:r>
-      <w:r>
-        <w:fldChar w:fldCharType="begin"/>
-      </w:r>
-      <w:r>
-        <w:instrText xml:space="preserve"> SEQ Figure \* ARABIC </w:instrText>
-      </w:r>
-      <w:r>
-        <w:fldChar w:fldCharType="separate"/>
-      </w:r>
-      <w:r>
-        <w:rPr>
-          <w:noProof/>
-        </w:rPr>
-        <w:t>7</w:t>
-      </w:r>
-      <w:r>
-        <w:rPr>
-          <w:noProof/>
-        </w:rPr>
-        <w:fldChar w:fldCharType="end"/>
-      </w:r>
+      <w:fldSimple w:instr=" SEQ Figure \* ARABIC ">
+        <w:r>
+          <w:rPr>
+            <w:noProof/>
+          </w:rPr>
+          <w:t>7</w:t>
+        </w:r>
+      </w:fldSimple>
       <w:bookmarkEnd w:id="379"/>
       <w:r>
         <w:t>: RPD Error Variation with Waterplane Area</w:t>
@@ -8652,27 +8584,14 @@
       <w:r>
         <w:t xml:space="preserve">Figure </w:t>
       </w:r>
-      <w:r>
-        <w:fldChar w:fldCharType="begin"/>
-      </w:r>
-      <w:r>
-        <w:instrText xml:space="preserve"> SEQ Figure \* ARABIC </w:instrText>
-      </w:r>
-      <w:r>
-        <w:fldChar w:fldCharType="separate"/>
-      </w:r>
-      <w:r>
-        <w:rPr>
-          <w:noProof/>
-        </w:rPr>
-        <w:t>8</w:t>
-      </w:r>
-      <w:r>
-        <w:rPr>
-          <w:noProof/>
-        </w:rPr>
-        <w:fldChar w:fldCharType="end"/>
-      </w:r>
+      <w:fldSimple w:instr=" SEQ Figure \* ARABIC ">
+        <w:r>
+          <w:rPr>
+            <w:noProof/>
+          </w:rPr>
+          <w:t>8</w:t>
+        </w:r>
+      </w:fldSimple>
       <w:bookmarkEnd w:id="383"/>
       <w:r>
         <w:t>: RPD Error</w:t>
@@ -8727,9 +8646,9 @@
                 <w:noProof/>
               </w:rPr>
               <w:drawing>
-                <wp:inline distT="0" distB="0" distL="0" distR="0" wp14:anchorId="51D5D057" wp14:editId="65BEE1D7">
-                  <wp:extent cx="2971800" cy="1495425"/>
-                  <wp:effectExtent l="0" t="0" r="0" b="0"/>
+                <wp:inline distT="0" distB="0" distL="0" distR="0" wp14:anchorId="51D5D057" wp14:editId="4EE8A89F">
+                  <wp:extent cx="2969199" cy="1495425"/>
+                  <wp:effectExtent l="0" t="0" r="3175" b="0"/>
                   <wp:docPr id="25" name="Picture 10"/>
                   <wp:cNvGraphicFramePr>
                     <a:graphicFrameLocks xmlns:a="http://schemas.openxmlformats.org/drawingml/2006/main" noChangeAspect="1"/>
@@ -8738,20 +8657,19 @@
                     <a:graphicData uri="http://schemas.openxmlformats.org/drawingml/2006/picture">
                       <pic:pic xmlns:pic="http://schemas.openxmlformats.org/drawingml/2006/picture">
                         <pic:nvPicPr>
-                          <pic:cNvPr id="0" name="Picture 10"/>
+                          <pic:cNvPr id="25" name="Picture 10"/>
                           <pic:cNvPicPr>
                             <a:picLocks noChangeAspect="1" noChangeArrowheads="1"/>
                           </pic:cNvPicPr>
                         </pic:nvPicPr>
                         <pic:blipFill>
-                          <a:blip r:embed="rId20">
+                          <a:blip r:embed="rId20" cstate="print">
                             <a:extLst>
                               <a:ext uri="{28A0092B-C50C-407E-A947-70E740481C1C}">
                                 <a14:useLocalDpi xmlns:a14="http://schemas.microsoft.com/office/drawing/2010/main" val="0"/>
                               </a:ext>
                             </a:extLst>
                           </a:blip>
-                          <a:srcRect/>
                           <a:stretch>
                             <a:fillRect/>
                           </a:stretch>
@@ -8759,7 +8677,7 @@
                         <pic:spPr bwMode="auto">
                           <a:xfrm>
                             <a:off x="0" y="0"/>
-                            <a:ext cx="2971800" cy="1495425"/>
+                            <a:ext cx="2969199" cy="1495425"/>
                           </a:xfrm>
                           <a:prstGeom prst="rect">
                             <a:avLst/>
@@ -8785,27 +8703,14 @@
             <w:r>
               <w:t xml:space="preserve">Figure </w:t>
             </w:r>
-            <w:r>
-              <w:fldChar w:fldCharType="begin"/>
-            </w:r>
-            <w:r>
-              <w:instrText xml:space="preserve"> SEQ Figure \* ARABIC </w:instrText>
-            </w:r>
-            <w:r>
-              <w:fldChar w:fldCharType="separate"/>
-            </w:r>
-            <w:r>
-              <w:rPr>
-                <w:noProof/>
-              </w:rPr>
-              <w:t>9</w:t>
-            </w:r>
-            <w:r>
-              <w:rPr>
-                <w:noProof/>
-              </w:rPr>
-              <w:fldChar w:fldCharType="end"/>
-            </w:r>
+            <w:fldSimple w:instr=" SEQ Figure \* ARABIC ">
+              <w:r>
+                <w:rPr>
+                  <w:noProof/>
+                </w:rPr>
+                <w:t>9</w:t>
+              </w:r>
+            </w:fldSimple>
             <w:bookmarkEnd w:id="384"/>
             <w:r>
               <w:t>: Raw Error Variation for Rotational Degrees of Freedom with Wave Heading</w:t>
@@ -8871,9 +8776,9 @@
                 <w:noProof/>
               </w:rPr>
               <w:drawing>
-                <wp:inline distT="0" distB="0" distL="0" distR="0" wp14:anchorId="12A684E8" wp14:editId="0B967887">
-                  <wp:extent cx="2971800" cy="1495425"/>
-                  <wp:effectExtent l="0" t="0" r="0" b="0"/>
+                <wp:inline distT="0" distB="0" distL="0" distR="0" wp14:anchorId="12A684E8" wp14:editId="0C946FC3">
+                  <wp:extent cx="2969199" cy="1495425"/>
+                  <wp:effectExtent l="0" t="0" r="3175" b="0"/>
                   <wp:docPr id="26" name="Picture 11"/>
                   <wp:cNvGraphicFramePr>
                     <a:graphicFrameLocks xmlns:a="http://schemas.openxmlformats.org/drawingml/2006/main" noChangeAspect="1"/>
@@ -8882,20 +8787,19 @@
                     <a:graphicData uri="http://schemas.openxmlformats.org/drawingml/2006/picture">
                       <pic:pic xmlns:pic="http://schemas.openxmlformats.org/drawingml/2006/picture">
                         <pic:nvPicPr>
-                          <pic:cNvPr id="0" name="Picture 11"/>
+                          <pic:cNvPr id="26" name="Picture 11"/>
                           <pic:cNvPicPr>
                             <a:picLocks noChangeAspect="1" noChangeArrowheads="1"/>
                           </pic:cNvPicPr>
                         </pic:nvPicPr>
                         <pic:blipFill>
-                          <a:blip r:embed="rId21">
+                          <a:blip r:embed="rId21" cstate="print">
                             <a:extLst>
                               <a:ext uri="{28A0092B-C50C-407E-A947-70E740481C1C}">
                                 <a14:useLocalDpi xmlns:a14="http://schemas.microsoft.com/office/drawing/2010/main" val="0"/>
                               </a:ext>
                             </a:extLst>
                           </a:blip>
-                          <a:srcRect/>
                           <a:stretch>
                             <a:fillRect/>
                           </a:stretch>
@@ -8903,7 +8807,7 @@
                         <pic:spPr bwMode="auto">
                           <a:xfrm>
                             <a:off x="0" y="0"/>
-                            <a:ext cx="2971800" cy="1495425"/>
+                            <a:ext cx="2969199" cy="1495425"/>
                           </a:xfrm>
                           <a:prstGeom prst="rect">
                             <a:avLst/>
@@ -8929,27 +8833,14 @@
             <w:r>
               <w:t xml:space="preserve">Figure </w:t>
             </w:r>
-            <w:r>
-              <w:fldChar w:fldCharType="begin"/>
-            </w:r>
-            <w:r>
-              <w:instrText xml:space="preserve"> SEQ Figure \* ARABIC </w:instrText>
-            </w:r>
-            <w:r>
-              <w:fldChar w:fldCharType="separate"/>
-            </w:r>
-            <w:r>
-              <w:rPr>
-                <w:noProof/>
-              </w:rPr>
-              <w:t>10</w:t>
-            </w:r>
-            <w:r>
-              <w:rPr>
-                <w:noProof/>
-              </w:rPr>
-              <w:fldChar w:fldCharType="end"/>
-            </w:r>
+            <w:fldSimple w:instr=" SEQ Figure \* ARABIC ">
+              <w:r>
+                <w:rPr>
+                  <w:noProof/>
+                </w:rPr>
+                <w:t>10</w:t>
+              </w:r>
+            </w:fldSimple>
             <w:bookmarkEnd w:id="386"/>
             <w:r>
               <w:t>: Raw Error Variation for Linear Degrees of Freedom with Wave Heading</w:t>
@@ -9068,27 +8959,14 @@
       <w:r>
         <w:t xml:space="preserve">Figure </w:t>
       </w:r>
-      <w:r>
-        <w:fldChar w:fldCharType="begin"/>
-      </w:r>
-      <w:r>
-        <w:instrText xml:space="preserve"> SEQ Figure \* ARABIC </w:instrText>
-      </w:r>
-      <w:r>
-        <w:fldChar w:fldCharType="separate"/>
-      </w:r>
-      <w:r>
-        <w:rPr>
-          <w:noProof/>
-        </w:rPr>
-        <w:t>11</w:t>
-      </w:r>
-      <w:r>
-        <w:rPr>
-          <w:noProof/>
-        </w:rPr>
-        <w:fldChar w:fldCharType="end"/>
-      </w:r>
+      <w:fldSimple w:instr=" SEQ Figure \* ARABIC ">
+        <w:r>
+          <w:rPr>
+            <w:noProof/>
+          </w:rPr>
+          <w:t>11</w:t>
+        </w:r>
+      </w:fldSimple>
       <w:bookmarkEnd w:id="387"/>
       <w:r>
         <w:t>: RPD Error Variation with Degree of Freedom</w:t>
@@ -9288,14 +9166,27 @@
             <w:r>
               <w:t xml:space="preserve">Figure </w:t>
             </w:r>
-            <w:fldSimple w:instr=" SEQ Figure \* ARABIC ">
-              <w:r>
-                <w:rPr>
-                  <w:noProof/>
-                </w:rPr>
-                <w:t>12</w:t>
-              </w:r>
-            </w:fldSimple>
+            <w:r>
+              <w:fldChar w:fldCharType="begin"/>
+            </w:r>
+            <w:r>
+              <w:instrText xml:space="preserve"> SEQ Figure \* ARABIC </w:instrText>
+            </w:r>
+            <w:r>
+              <w:fldChar w:fldCharType="separate"/>
+            </w:r>
+            <w:r>
+              <w:rPr>
+                <w:noProof/>
+              </w:rPr>
+              <w:t>12</w:t>
+            </w:r>
+            <w:r>
+              <w:rPr>
+                <w:noProof/>
+              </w:rPr>
+              <w:fldChar w:fldCharType="end"/>
+            </w:r>
             <w:bookmarkEnd w:id="408"/>
             <w:r>
               <w:t xml:space="preserve">: Raw Error Variation with Rotational Degrees of Freedom. Like </w:t>
@@ -9480,14 +9371,27 @@
             <w:r>
               <w:t xml:space="preserve">Figure </w:t>
             </w:r>
-            <w:fldSimple w:instr=" SEQ Figure \* ARABIC ">
-              <w:r>
-                <w:rPr>
-                  <w:noProof/>
-                </w:rPr>
-                <w:t>13</w:t>
-              </w:r>
-            </w:fldSimple>
+            <w:r>
+              <w:fldChar w:fldCharType="begin"/>
+            </w:r>
+            <w:r>
+              <w:instrText xml:space="preserve"> SEQ Figure \* ARABIC </w:instrText>
+            </w:r>
+            <w:r>
+              <w:fldChar w:fldCharType="separate"/>
+            </w:r>
+            <w:r>
+              <w:rPr>
+                <w:noProof/>
+              </w:rPr>
+              <w:t>13</w:t>
+            </w:r>
+            <w:r>
+              <w:rPr>
+                <w:noProof/>
+              </w:rPr>
+              <w:fldChar w:fldCharType="end"/>
+            </w:r>
             <w:bookmarkEnd w:id="413"/>
             <w:r>
               <w:t xml:space="preserve">: Raw Error Variation with Linear </w:t>

</xml_diff>